<commit_message>
plan mis à jour
</commit_message>
<xml_diff>
--- a/Plan for first meeting.docx
+++ b/Plan for first meeting.docx
@@ -75,6 +75,24 @@
     <w:p>
       <w:pPr>
         <w:pStyle w:val="ListParagraph"/>
+        <w:numPr>
+          <w:ilvl w:val="1"/>
+          <w:numId w:val="1"/>
+        </w:numPr>
+        <w:rPr>
+          <w:lang w:val="en-US"/>
+        </w:rPr>
+      </w:pPr>
+      <w:r>
+        <w:rPr>
+          <w:lang w:val="en-US"/>
+        </w:rPr>
+        <w:t>When increasing nbr of nodes, the average degree only increases, indicating that all nodes (users) are connected together…. Apply denoising process??</w:t>
+      </w:r>
+    </w:p>
+    <w:p>
+      <w:pPr>
+        <w:pStyle w:val="ListParagraph"/>
         <w:rPr>
           <w:lang w:val="en-US"/>
         </w:rPr>
@@ -125,13 +143,7 @@
         <w:rPr>
           <w:lang w:val="en-US"/>
         </w:rPr>
-        <w:t xml:space="preserve">User-to-user </w:t>
-      </w:r>
-      <w:r>
-        <w:rPr>
-          <w:lang w:val="en-US"/>
-        </w:rPr>
-        <w:t>Gra</w:t>
+        <w:t>User-to-user Gra</w:t>
       </w:r>
       <w:r>
         <w:rPr>
@@ -234,21 +246,7 @@
         <w:rPr>
           <w:lang w:val="en-US"/>
         </w:rPr>
-        <w:t xml:space="preserve">Final Goal: judge whether it would be possible to create a </w:t>
-      </w:r>
-      <w:proofErr w:type="gramStart"/>
-      <w:r>
-        <w:rPr>
-          <w:lang w:val="en-US"/>
-        </w:rPr>
-        <w:t>recommendation systems</w:t>
-      </w:r>
-      <w:proofErr w:type="gramEnd"/>
-      <w:r>
-        <w:rPr>
-          <w:lang w:val="en-US"/>
-        </w:rPr>
-        <w:t xml:space="preserve"> such that it recommends to a user to read a book which has been rated by users of the same cluster.</w:t>
+        <w:t>Final Goal: judge whether it would be possible to create a recommendation systems such that it recommends to a user to read a book which has been rated by users of the same cluster.</w:t>
       </w:r>
     </w:p>
     <w:p>

</xml_diff>